<commit_message>
Auto commit from [Auto Markdown to Word-docx]
</commit_message>
<xml_diff>
--- a/docs/安装测试文档.docx
+++ b/docs/安装测试文档.docx
@@ -818,6 +818,9 @@
           <w:t xml:space="preserve">Nginx</w:t>
         </w:r>
       </w:hyperlink>
+      <w:r>
+        <w:t xml:space="preserve">（下载Stable Version的nginx/Windows，解压压缩包即可）</w:t>
+      </w:r>
     </w:p>
     <w:p>
       <w:pPr>
@@ -885,7 +888,7 @@
         </w:numPr>
       </w:pPr>
       <w:r>
-        <w:t xml:space="preserve">双击ManagerBackend.exe运行项目，记录下监听IP（默认为http://localhost:5000）</w:t>
+        <w:t xml:space="preserve">双击ManagerBackend.exe运行该子项目，记录下监听IP（默认为http://localhost:5000）</w:t>
       </w:r>
     </w:p>
     <w:p>
@@ -1288,7 +1291,24 @@
         </w:numPr>
       </w:pPr>
       <w:r>
-        <w:t xml:space="preserve">中的目录，替换为前端文件解压后的目录</w:t>
+        <w:t xml:space="preserve">中的目录，替换为前端文件解压后的目录。</w:t>
+      </w:r>
+      <w:r>
+        <w:t xml:space="preserve"> </w:t>
+      </w:r>
+      <w:r>
+        <w:rPr>
+          <w:i/>
+          <w:b/>
+        </w:rPr>
+        <w:t xml:space="preserve">请将Windows默认的反斜杠</w:t>
+      </w:r>
+      <w:r>
+        <w:rPr>
+          <w:i/>
+          <w:b/>
+        </w:rPr>
+        <w:t xml:space="preserve">/，否则Nginx运行报错</w:t>
       </w:r>
     </w:p>
     <w:p>
@@ -1336,7 +1356,11 @@
         </w:numPr>
       </w:pPr>
       <w:r>
-        <w:t xml:space="preserve">（注意目录、网址后的分号，丢失会导致Nginx启动失败）</w:t>
+        <w:rPr>
+          <w:i/>
+          <w:b/>
+        </w:rPr>
+        <w:t xml:space="preserve">注意 目录、网址 后的分号，丢失会导致Nginx启动失败</w:t>
       </w:r>
     </w:p>
     <w:p>
@@ -1347,7 +1371,7 @@
         </w:numPr>
       </w:pPr>
       <w:r>
-        <w:t xml:space="preserve">在Ngnix根目录打开终端，输入</w:t>
+        <w:t xml:space="preserve">在Ngnix根目录打开终端（在目录的空白处按住Shift键，右键，选择“在此处打开PowerShell窗口”），输入</w:t>
       </w:r>
     </w:p>
     <w:p>
@@ -1373,7 +1397,7 @@
         </w:numPr>
       </w:pPr>
       <w:r>
-        <w:t xml:space="preserve">启动项目</w:t>
+        <w:t xml:space="preserve">启动项目，Nginx窗口一闪而过说明启动成功，即可关闭终端窗口</w:t>
       </w:r>
     </w:p>
     <w:p>
@@ -1381,7 +1405,7 @@
         <w:pStyle w:val="FirstParagraph"/>
       </w:pPr>
       <w:r>
-        <w:t xml:space="preserve">至此项目开始运行，监听域名为第14、15行</w:t>
+        <w:t xml:space="preserve">至此项目开始运行，观察配置文件第14、15行</w:t>
       </w:r>
     </w:p>
     <w:p>
@@ -1409,7 +1433,7 @@
         <w:pStyle w:val="FirstParagraph"/>
       </w:pPr>
       <w:r>
-        <w:t xml:space="preserve">，即http://localhost:8888/</w:t>
+        <w:t xml:space="preserve">，即http://localhost:8888/，使用此网址即可访问项目</w:t>
       </w:r>
     </w:p>
     <w:sectPr/>
@@ -1520,7 +1544,7 @@
     </w:lvl>
   </w:abstractNum>
   <w:abstractNum w:abstractNumId="990">
-    <w:nsid w:val="9e3e2e4d"/>
+    <w:nsid w:val="b4eb1364"/>
     <w:multiLevelType w:val="multilevel"/>
     <w:lvl w:ilvl="0">
       <w:numFmt w:val="bullet"/>
@@ -1601,7 +1625,7 @@
     </w:lvl>
   </w:abstractNum>
   <w:abstractNum w:abstractNumId="991">
-    <w:nsid w:val="98b8a576"/>
+    <w:nsid w:val="f1b70a43"/>
     <w:multiLevelType w:val="multilevel"/>
     <w:lvl w:ilvl="0">
       <w:numFmt w:val="bullet"/>
@@ -1682,7 +1706,7 @@
     </w:lvl>
   </w:abstractNum>
   <w:abstractNum w:abstractNumId="99411">
-    <w:nsid w:val="d9fcd809"/>
+    <w:nsid w:val="4e46440d"/>
     <w:multiLevelType w:val="multilevel"/>
     <w:lvl w:ilvl="0">
       <w:start w:val="1"/>

</xml_diff>